<commit_message>
Revert "Revert "Update 2020-06-10-Observations-on-ongoing-coronavirus-pandemic.docx""
This reverts commit 0d4daf817169f1898c2fa5bc8d4202807156dd64.
</commit_message>
<xml_diff>
--- a/_word/2020-06-10-Observations-on-ongoing-coronavirus-pandemic.docx
+++ b/_word/2020-06-10-Observations-on-ongoing-coronavirus-pandemic.docx
@@ -5948,294 +5948,24 @@
           <w:ilvl w:val="2"/>
           <w:numId w:val="2"/>
         </w:numPr>
-        <w:rPr/>
-      </w:pPr>
-      <w:r>
-        <w:rPr/>
-        <w:t>My answer to “Amongst this exponentially increasing COVID-19 cases, is unlock V a good move? Why?”</w:t>
-      </w:r>
-    </w:p>
-    <w:p>
-      <w:pPr>
-        <w:pStyle w:val="TextBody"/>
-        <w:widowControl/>
+        <w:rPr>
+          <w:b w:val="false"/>
+          <w:b w:val="false"/>
+          <w:i w:val="false"/>
+          <w:i w:val="false"/>
+          <w:caps w:val="false"/>
+          <w:smallCaps w:val="false"/>
+        </w:rPr>
+      </w:pPr>
+      <w:r>
+        <w:rPr/>
+      </w:r>
+    </w:p>
+    <w:p>
+      <w:pPr>
+        <w:pStyle w:val="TextBody"/>
         <w:spacing w:before="0" w:after="140"/>
-        <w:ind w:left="24" w:right="0" w:hanging="0"/>
-        <w:rPr/>
-      </w:pPr>
-      <w:r>
-        <w:rPr/>
-        <w:t xml:space="preserve">Originally answered here: </w:t>
-      </w:r>
-      <w:hyperlink r:id="rId87">
-        <w:r>
-          <w:rPr>
-            <w:rStyle w:val="InternetLink"/>
-          </w:rPr>
-          <w:t>https://qr.ae/pNMilQ</w:t>
-        </w:r>
-      </w:hyperlink>
-      <w:r>
-        <w:rPr/>
-        <w:t xml:space="preserve"> </w:t>
-      </w:r>
-    </w:p>
-    <w:p>
-      <w:pPr>
-        <w:pStyle w:val="TextBody"/>
-        <w:widowControl/>
-        <w:spacing w:before="0" w:after="140"/>
-        <w:ind w:left="24" w:right="0" w:hanging="0"/>
-        <w:rPr/>
-      </w:pPr>
-      <w:r>
-        <w:rPr>
-          <w:b w:val="false"/>
-          <w:i w:val="false"/>
-          <w:caps w:val="false"/>
-          <w:smallCaps w:val="false"/>
-        </w:rPr>
-        <w:t xml:space="preserve">As of 12th October number of active cases are </w:t>
-      </w:r>
-      <w:r>
-        <w:rPr>
-          <w:b/>
-          <w:i w:val="false"/>
-          <w:caps w:val="false"/>
-          <w:smallCaps w:val="false"/>
-        </w:rPr>
-        <w:t>coming down</w:t>
-      </w:r>
-      <w:r>
-        <w:rPr>
-          <w:caps w:val="false"/>
-          <w:smallCaps w:val="false"/>
-        </w:rPr>
-        <w:t xml:space="preserve"> </w:t>
-      </w:r>
-      <w:r>
-        <w:rPr>
-          <w:b w:val="false"/>
-          <w:i w:val="false"/>
-          <w:caps w:val="false"/>
-          <w:smallCaps w:val="false"/>
-        </w:rPr>
-        <w:t>in India. This has been a trend for last few days. They are not going up, not at all exponentially right now.</w:t>
-      </w:r>
-    </w:p>
-    <w:p>
-      <w:pPr>
-        <w:pStyle w:val="Quotations"/>
-        <w:bidi w:val="0"/>
-        <w:rPr/>
-      </w:pPr>
-      <w:hyperlink r:id="rId88">
-        <w:r>
-          <w:rPr>
-            <w:rStyle w:val="InternetLink"/>
-            <w:lang w:val="en-US"/>
-          </w:rPr>
-          <w:t>#DailyUpdate</w:t>
-        </w:r>
-      </w:hyperlink>
-      <w:r>
-        <w:rPr>
-          <w:lang w:val="en-US"/>
-        </w:rPr>
-        <w:t xml:space="preserve"> </w:t>
-      </w:r>
-      <w:hyperlink r:id="rId89">
-        <w:r>
-          <w:rPr>
-            <w:rStyle w:val="InternetLink"/>
-            <w:lang w:val="en-US"/>
-          </w:rPr>
-          <w:t>#COVID19India</w:t>
-        </w:r>
-      </w:hyperlink>
-      <w:r>
-        <w:rPr>
-          <w:lang w:val="en-US"/>
-        </w:rPr>
-        <w:t xml:space="preserve"> </w:t>
-        <w:br/>
-        <w:t xml:space="preserve">Growth rate of active cases = -1.1% </w:t>
-      </w:r>
-      <w:hyperlink r:id="rId90">
-        <w:r>
-          <w:rPr>
-            <w:rStyle w:val="InternetLink"/>
-            <w:lang w:val="en-US"/>
-          </w:rPr>
-          <w:t>pic.twitter.com/A1JgQwSGvh</w:t>
-        </w:r>
-      </w:hyperlink>
-    </w:p>
-    <w:p>
-      <w:pPr>
-        <w:pStyle w:val="Quotations"/>
-        <w:rPr/>
-      </w:pPr>
-      <w:r>
-        <w:rPr/>
-        <w:t xml:space="preserve">— </w:t>
-      </w:r>
-      <w:r>
-        <w:rPr/>
-        <w:t xml:space="preserve">Prof Shamika Ravi (@ShamikaRavi) </w:t>
-      </w:r>
-      <w:hyperlink r:id="rId91">
-        <w:r>
-          <w:rPr>
-            <w:rStyle w:val="InternetLink"/>
-          </w:rPr>
-          <w:t>October 12, 2020</w:t>
-        </w:r>
-      </w:hyperlink>
-    </w:p>
-    <w:p>
-      <w:pPr>
-        <w:pStyle w:val="TextBody"/>
-        <w:rPr>
-          <w:b w:val="false"/>
-          <w:b w:val="false"/>
-          <w:i w:val="false"/>
-          <w:i w:val="false"/>
-          <w:caps w:val="false"/>
-          <w:smallCaps w:val="false"/>
-        </w:rPr>
-      </w:pPr>
-      <w:r>
-        <w:rPr>
-          <w:b w:val="false"/>
-          <w:i w:val="false"/>
-          <w:caps w:val="false"/>
-          <w:smallCaps w:val="false"/>
-        </w:rPr>
-        <w:t>Basically the first wave of the pandemic in India has past its peak. Also the fatality rate of COVID19 has gone down not just in India but in the world:</w:t>
-      </w:r>
-    </w:p>
-    <w:p>
-      <w:pPr>
-        <w:pStyle w:val="Quotations"/>
-        <w:bidi w:val="0"/>
-        <w:rPr/>
-      </w:pPr>
-      <w:r>
-        <w:rPr>
-          <w:lang w:val="en-US"/>
-        </w:rPr>
-        <w:t xml:space="preserve">Case Fatality Rate - falling sharply over time - globally and in India. </w:t>
-      </w:r>
-      <w:hyperlink r:id="rId92">
-        <w:r>
-          <w:rPr>
-            <w:rStyle w:val="InternetLink"/>
-            <w:lang w:val="en-US"/>
-          </w:rPr>
-          <w:t>pic.twitter.com/2wHb9yRDqm</w:t>
-        </w:r>
-      </w:hyperlink>
-    </w:p>
-    <w:p>
-      <w:pPr>
-        <w:pStyle w:val="Quotations"/>
-        <w:rPr/>
-      </w:pPr>
-      <w:r>
-        <w:rPr/>
-        <w:t xml:space="preserve">— </w:t>
-      </w:r>
-      <w:r>
-        <w:rPr/>
-        <w:t xml:space="preserve">Prof Shamika Ravi (@ShamikaRavi) </w:t>
-      </w:r>
-      <w:hyperlink r:id="rId93">
-        <w:r>
-          <w:rPr>
-            <w:rStyle w:val="InternetLink"/>
-          </w:rPr>
-          <w:t>July 26, 2020</w:t>
-        </w:r>
-      </w:hyperlink>
-    </w:p>
-    <w:p>
-      <w:pPr>
-        <w:pStyle w:val="TextBody"/>
-        <w:ind w:left="24" w:right="0" w:hanging="0"/>
-        <w:rPr/>
-      </w:pPr>
-      <w:r>
-        <w:rPr>
-          <w:b w:val="false"/>
-          <w:i w:val="false"/>
-          <w:caps w:val="false"/>
-          <w:smallCaps w:val="false"/>
-        </w:rPr>
-        <w:t xml:space="preserve">Of course the best way was to just continue the restrictions for more time and let the active cases fall to Zero. </w:t>
-      </w:r>
-      <w:hyperlink r:id="rId94">
-        <w:r>
-          <w:rPr>
-            <w:rStyle w:val="InternetLink"/>
-            <w:b w:val="false"/>
-            <w:i w:val="false"/>
-            <w:caps w:val="false"/>
-            <w:smallCaps w:val="false"/>
-          </w:rPr>
-          <w:t>https://static1.squarespace.com/static/5e7b914b3b5f9a42199b3337/t/5ec2c0a70a471b4ca7e82122/1589821608242/9+Essential+Actions+to+%23CrushtheCurve+%28Short%29.pdf</w:t>
-        </w:r>
-      </w:hyperlink>
-      <w:r>
-        <w:rPr>
-          <w:b w:val="false"/>
-          <w:i w:val="false"/>
-          <w:caps w:val="false"/>
-          <w:smallCaps w:val="false"/>
-        </w:rPr>
-        <w:t xml:space="preserve">. Just like how NewZealand/Singapore did. However, that is the good thing with relatively rich countries with small populations (and East Asian countries with high Mask compliance due to 2002 CoronaVirus outbreak: </w:t>
-      </w:r>
-      <w:hyperlink r:id="rId95" w:tgtFrame="_blank">
-        <w:r>
-          <w:rPr>
-            <w:rStyle w:val="InternetLink"/>
-            <w:b w:val="false"/>
-            <w:i w:val="false"/>
-            <w:caps w:val="false"/>
-            <w:smallCaps w:val="false"/>
-          </w:rPr>
-          <w:t>2002–2004 SARS outbreak - Wikipedia</w:t>
-        </w:r>
-      </w:hyperlink>
-    </w:p>
-    <w:p>
-      <w:pPr>
-        <w:pStyle w:val="TextBody"/>
-        <w:rPr>
-          <w:b w:val="false"/>
-          <w:b w:val="false"/>
-          <w:i w:val="false"/>
-          <w:i w:val="false"/>
-          <w:caps w:val="false"/>
-          <w:smallCaps w:val="false"/>
-        </w:rPr>
-      </w:pPr>
-      <w:r>
-        <w:rPr>
-          <w:b w:val="false"/>
-          <w:i w:val="false"/>
-          <w:caps w:val="false"/>
-          <w:smallCaps w:val="false"/>
-        </w:rPr>
-        <w:t>). They can restrict economy for enough time till the disease is eliminated. Most large countries on the other hand are playing the seesaw of letting people collect money by reopening for sometime and then closing back again when COVID cases rise in the process, hoping we will have a vaccine in a couple of iterations. Bill Gates thinks by next year sometime, at least the rich countries will be back to normal (if we are not super unlucky and vaccines don't fail) :</w:t>
-      </w:r>
-    </w:p>
-    <w:p>
-      <w:pPr>
-        <w:pStyle w:val="TextBody"/>
-        <w:spacing w:before="0" w:after="140"/>
-        <w:rPr>
-          <w:rStyle w:val="InternetLink"/>
+        <w:rPr>
           <w:b w:val="false"/>
           <w:b w:val="false"/>
           <w:i w:val="false"/>
@@ -7343,7 +7073,7 @@
     <w:pPr>
       <w:widowControl/>
       <w:suppressAutoHyphens w:val="true"/>
-      <w:overflowPunct w:val="false"/>
+      <w:overflowPunct w:val="true"/>
       <w:bidi w:val="0"/>
       <w:spacing w:before="0" w:after="0"/>
       <w:jc w:val="left"/>

</xml_diff>

<commit_message>
Adding All Text Back
</commit_message>
<xml_diff>
--- a/_word/2020-06-10-Observations-on-ongoing-coronavirus-pandemic.docx
+++ b/_word/2020-06-10-Observations-on-ongoing-coronavirus-pandemic.docx
@@ -52,7 +52,7 @@
         <w:pStyle w:val="Heading3"/>
         <w:numPr>
           <w:ilvl w:val="2"/>
-          <w:numId w:val="4"/>
+          <w:numId w:val="3"/>
         </w:numPr>
         <w:rPr/>
       </w:pPr>
@@ -468,7 +468,7 @@
         <w:pStyle w:val="Heading3"/>
         <w:numPr>
           <w:ilvl w:val="2"/>
-          <w:numId w:val="4"/>
+          <w:numId w:val="3"/>
         </w:numPr>
         <w:rPr/>
       </w:pPr>
@@ -574,7 +574,7 @@
         <w:pStyle w:val="TextBody"/>
         <w:numPr>
           <w:ilvl w:val="0"/>
-          <w:numId w:val="5"/>
+          <w:numId w:val="4"/>
         </w:numPr>
         <w:tabs>
           <w:tab w:val="clear" w:pos="709"/>
@@ -607,7 +607,7 @@
         <w:widowControl/>
         <w:numPr>
           <w:ilvl w:val="0"/>
-          <w:numId w:val="5"/>
+          <w:numId w:val="4"/>
         </w:numPr>
         <w:tabs>
           <w:tab w:val="clear" w:pos="709"/>
@@ -674,7 +674,7 @@
         <w:widowControl/>
         <w:numPr>
           <w:ilvl w:val="0"/>
-          <w:numId w:val="5"/>
+          <w:numId w:val="4"/>
         </w:numPr>
         <w:tabs>
           <w:tab w:val="clear" w:pos="709"/>
@@ -711,7 +711,7 @@
         <w:pStyle w:val="Heading3"/>
         <w:numPr>
           <w:ilvl w:val="2"/>
-          <w:numId w:val="4"/>
+          <w:numId w:val="3"/>
         </w:numPr>
         <w:rPr/>
       </w:pPr>
@@ -1323,7 +1323,7 @@
         <w:pStyle w:val="Heading3"/>
         <w:numPr>
           <w:ilvl w:val="2"/>
-          <w:numId w:val="4"/>
+          <w:numId w:val="3"/>
         </w:numPr>
         <w:rPr/>
       </w:pPr>
@@ -2638,7 +2638,7 @@
         <w:pStyle w:val="Heading3"/>
         <w:numPr>
           <w:ilvl w:val="2"/>
-          <w:numId w:val="4"/>
+          <w:numId w:val="3"/>
         </w:numPr>
         <w:rPr/>
       </w:pPr>
@@ -2691,7 +2691,7 @@
         <w:widowControl/>
         <w:numPr>
           <w:ilvl w:val="0"/>
-          <w:numId w:val="6"/>
+          <w:numId w:val="5"/>
         </w:numPr>
         <w:tabs>
           <w:tab w:val="clear" w:pos="709"/>
@@ -2756,7 +2756,7 @@
         <w:pStyle w:val="TextBody"/>
         <w:numPr>
           <w:ilvl w:val="0"/>
-          <w:numId w:val="9"/>
+          <w:numId w:val="8"/>
         </w:numPr>
         <w:tabs>
           <w:tab w:val="clear" w:pos="709"/>
@@ -2788,7 +2788,7 @@
         <w:pStyle w:val="TextBody"/>
         <w:numPr>
           <w:ilvl w:val="0"/>
-          <w:numId w:val="9"/>
+          <w:numId w:val="8"/>
         </w:numPr>
         <w:tabs>
           <w:tab w:val="clear" w:pos="709"/>
@@ -2820,7 +2820,7 @@
         <w:pStyle w:val="TextBody"/>
         <w:numPr>
           <w:ilvl w:val="0"/>
-          <w:numId w:val="9"/>
+          <w:numId w:val="8"/>
         </w:numPr>
         <w:tabs>
           <w:tab w:val="clear" w:pos="709"/>
@@ -3201,7 +3201,7 @@
         <w:pStyle w:val="Heading3"/>
         <w:numPr>
           <w:ilvl w:val="2"/>
-          <w:numId w:val="4"/>
+          <w:numId w:val="3"/>
         </w:numPr>
         <w:rPr/>
       </w:pPr>
@@ -3869,7 +3869,7 @@
         <w:pStyle w:val="Heading3"/>
         <w:numPr>
           <w:ilvl w:val="2"/>
-          <w:numId w:val="4"/>
+          <w:numId w:val="3"/>
         </w:numPr>
         <w:rPr/>
       </w:pPr>
@@ -3981,7 +3981,7 @@
         <w:pStyle w:val="TextBody"/>
         <w:numPr>
           <w:ilvl w:val="0"/>
-          <w:numId w:val="7"/>
+          <w:numId w:val="6"/>
         </w:numPr>
         <w:tabs>
           <w:tab w:val="clear" w:pos="709"/>
@@ -4006,6 +4006,59 @@
           <w:smallCaps w:val="false"/>
         </w:rPr>
         <w:t>If we could just crush the curve. That is have a flattened curve in areas with virus going up. Stop movement of people and make sure the rest of the country could reopen. Eventually the hotzones would cool off too.</w:t>
+      </w:r>
+    </w:p>
+    <w:p>
+      <w:pPr>
+        <w:pStyle w:val="TextBody"/>
+        <w:numPr>
+          <w:ilvl w:val="0"/>
+          <w:numId w:val="6"/>
+        </w:numPr>
+        <w:tabs>
+          <w:tab w:val="clear" w:pos="709"/>
+          <w:tab w:val="left" w:pos="0" w:leader="none"/>
+        </w:tabs>
+        <w:ind w:left="707" w:hanging="283"/>
+        <w:rPr>
+          <w:b w:val="false"/>
+          <w:b w:val="false"/>
+          <w:i w:val="false"/>
+          <w:i w:val="false"/>
+          <w:caps w:val="false"/>
+          <w:smallCaps w:val="false"/>
+        </w:rPr>
+      </w:pPr>
+      <w:r>
+        <w:rPr>
+          <w:b w:val="false"/>
+          <w:i w:val="false"/>
+          <w:caps w:val="false"/>
+          <w:smallCaps w:val="false"/>
+        </w:rPr>
+        <w:t>We could produce enough PPEs, Hand Sanitizers, HCQ etc so that we can look after the sick.</w:t>
+      </w:r>
+    </w:p>
+    <w:p>
+      <w:pPr>
+        <w:pStyle w:val="TextBody"/>
+        <w:rPr>
+          <w:b w:val="false"/>
+          <w:b w:val="false"/>
+          <w:i w:val="false"/>
+          <w:i w:val="false"/>
+          <w:caps w:val="false"/>
+          <w:smallCaps w:val="false"/>
+        </w:rPr>
+      </w:pPr>
+      <w:r>
+        <w:rPr>
+          <w:b w:val="false"/>
+          <w:i w:val="false"/>
+          <w:caps w:val="false"/>
+          <w:smallCaps w:val="false"/>
+        </w:rPr>
+        <w:t>Here’s what Crushing the curve is:</w:t>
       </w:r>
     </w:p>
     <w:p>
@@ -4019,6 +4072,7 @@
           <w:tab w:val="clear" w:pos="709"/>
           <w:tab w:val="left" w:pos="0" w:leader="none"/>
         </w:tabs>
+        <w:spacing w:before="0" w:after="0"/>
         <w:ind w:left="707" w:hanging="283"/>
         <w:rPr>
           <w:b w:val="false"/>
@@ -4036,29 +4090,7 @@
           <w:caps w:val="false"/>
           <w:smallCaps w:val="false"/>
         </w:rPr>
-        <w:t>We could produce enough PPEs, Hand Sanitizers, HCQ etc so that we can look after the sick.</w:t>
-      </w:r>
-    </w:p>
-    <w:p>
-      <w:pPr>
-        <w:pStyle w:val="TextBody"/>
-        <w:rPr>
-          <w:b w:val="false"/>
-          <w:b w:val="false"/>
-          <w:i w:val="false"/>
-          <w:i w:val="false"/>
-          <w:caps w:val="false"/>
-          <w:smallCaps w:val="false"/>
-        </w:rPr>
-      </w:pPr>
-      <w:r>
-        <w:rPr>
-          <w:b w:val="false"/>
-          <w:i w:val="false"/>
-          <w:caps w:val="false"/>
-          <w:smallCaps w:val="false"/>
-        </w:rPr>
-        <w:t>Here’s what Crushing the curve is:</w:t>
+        <w:t>Immediate Action</w:t>
       </w:r>
     </w:p>
     <w:p>
@@ -4066,7 +4098,7 @@
         <w:pStyle w:val="TextBody"/>
         <w:numPr>
           <w:ilvl w:val="0"/>
-          <w:numId w:val="8"/>
+          <w:numId w:val="7"/>
         </w:numPr>
         <w:tabs>
           <w:tab w:val="clear" w:pos="709"/>
@@ -4090,7 +4122,7 @@
           <w:caps w:val="false"/>
           <w:smallCaps w:val="false"/>
         </w:rPr>
-        <w:t>Immediate Action</w:t>
+        <w:t>Travel Restrictions</w:t>
       </w:r>
     </w:p>
     <w:p>
@@ -4098,7 +4130,7 @@
         <w:pStyle w:val="TextBody"/>
         <w:numPr>
           <w:ilvl w:val="0"/>
-          <w:numId w:val="8"/>
+          <w:numId w:val="7"/>
         </w:numPr>
         <w:tabs>
           <w:tab w:val="clear" w:pos="709"/>
@@ -4122,7 +4154,7 @@
           <w:caps w:val="false"/>
           <w:smallCaps w:val="false"/>
         </w:rPr>
-        <w:t>Travel Restrictions</w:t>
+        <w:t>Lockdowns</w:t>
       </w:r>
     </w:p>
     <w:p>
@@ -4130,7 +4162,7 @@
         <w:pStyle w:val="TextBody"/>
         <w:numPr>
           <w:ilvl w:val="0"/>
-          <w:numId w:val="8"/>
+          <w:numId w:val="7"/>
         </w:numPr>
         <w:tabs>
           <w:tab w:val="clear" w:pos="709"/>
@@ -4154,7 +4186,7 @@
           <w:caps w:val="false"/>
           <w:smallCaps w:val="false"/>
         </w:rPr>
-        <w:t>Lockdowns</w:t>
+        <w:t>Test + Isolate</w:t>
       </w:r>
     </w:p>
     <w:p>
@@ -4162,39 +4194,7 @@
         <w:pStyle w:val="TextBody"/>
         <w:numPr>
           <w:ilvl w:val="0"/>
-          <w:numId w:val="8"/>
-        </w:numPr>
-        <w:tabs>
-          <w:tab w:val="clear" w:pos="709"/>
-          <w:tab w:val="left" w:pos="0" w:leader="none"/>
-        </w:tabs>
-        <w:spacing w:before="0" w:after="0"/>
-        <w:ind w:left="707" w:hanging="283"/>
-        <w:rPr>
-          <w:b w:val="false"/>
-          <w:b w:val="false"/>
-          <w:i w:val="false"/>
-          <w:i w:val="false"/>
-          <w:caps w:val="false"/>
-          <w:smallCaps w:val="false"/>
-        </w:rPr>
-      </w:pPr>
-      <w:r>
-        <w:rPr>
-          <w:b w:val="false"/>
-          <w:i w:val="false"/>
-          <w:caps w:val="false"/>
-          <w:smallCaps w:val="false"/>
-        </w:rPr>
-        <w:t>Test + Isolate</w:t>
-      </w:r>
-    </w:p>
-    <w:p>
-      <w:pPr>
-        <w:pStyle w:val="TextBody"/>
-        <w:numPr>
-          <w:ilvl w:val="0"/>
-          <w:numId w:val="8"/>
+          <w:numId w:val="7"/>
         </w:numPr>
         <w:tabs>
           <w:tab w:val="clear" w:pos="709"/>
@@ -4967,7 +4967,7 @@
         <w:pStyle w:val="Heading3"/>
         <w:numPr>
           <w:ilvl w:val="2"/>
-          <w:numId w:val="3"/>
+          <w:numId w:val="2"/>
         </w:numPr>
         <w:rPr/>
       </w:pPr>
@@ -5916,124 +5916,162 @@
         </w:rPr>
         <w:fldChar w:fldCharType="separate"/>
       </w:r>
-      <w:r>
-        <w:rPr>
-          <w:rStyle w:val="InternetLink"/>
-        </w:rPr>
-        <w:t>https://static1.squarespace.com/static/5e7b914b3b5f9a42199b3337/t/5ec2c0a70a471b4ca7e82122/1589821608242/9+Essential+Actions+to+#CrushtheCurve+(Short).pdf</w:t>
-      </w:r>
-      <w:r>
-        <w:rPr>
-          <w:rStyle w:val="InternetLink"/>
-        </w:rPr>
-        <w:fldChar w:fldCharType="end"/>
-      </w:r>
-    </w:p>
-    <w:p>
-      <w:pPr>
-        <w:pStyle w:val="TextBody"/>
-        <w:widowControl/>
-        <w:spacing w:before="0" w:after="140"/>
-        <w:ind w:left="24" w:right="0" w:hanging="0"/>
-        <w:rPr/>
-      </w:pPr>
-      <w:r>
-        <w:rPr/>
-      </w:r>
-    </w:p>
-    <w:p>
-      <w:pPr>
-        <w:pStyle w:val="Heading3"/>
-        <w:numPr>
-          <w:ilvl w:val="2"/>
-          <w:numId w:val="2"/>
-        </w:numPr>
-        <w:rPr/>
-      </w:pPr>
-      <w:r>
-        <w:rPr/>
-        <w:t>My answer to “Amongst this exponentially increasing COVID-19 cases, is unlock V a good move? Why?”</w:t>
-      </w:r>
-    </w:p>
-    <w:p>
-      <w:pPr>
-        <w:pStyle w:val="TextBody"/>
-        <w:widowControl/>
-        <w:spacing w:before="0" w:after="140"/>
-        <w:ind w:left="24" w:right="0" w:hanging="0"/>
-        <w:rPr/>
-      </w:pPr>
-      <w:r>
-        <w:rPr/>
-        <w:t xml:space="preserve">Originally answered here: </w:t>
-      </w:r>
       <w:hyperlink r:id="rId87">
         <w:r>
           <w:rPr>
             <w:rStyle w:val="InternetLink"/>
           </w:rPr>
-          <w:t>https://qr.ae/pNMilQ</w:t>
+          <w:t>https://static1.squarespace.com/static/5e7b914b3b5f9a42199b3337/t/5ec2c0a70a471b4ca7e82122/1589821608242/9+Essential+Actions+to+#CrushtheCurve+(Short).pdf</w:t>
         </w:r>
       </w:hyperlink>
       <w:r>
-        <w:rPr/>
+        <w:rPr>
+          <w:rStyle w:val="InternetLink"/>
+        </w:rPr>
+        <w:fldChar w:fldCharType="end"/>
+      </w:r>
+    </w:p>
+    <w:p>
+      <w:pPr>
+        <w:pStyle w:val="TextBody"/>
+        <w:widowControl/>
+        <w:ind w:left="24" w:right="0" w:hanging="0"/>
+        <w:rPr>
+          <w:rStyle w:val="InternetLink"/>
+          <w:b w:val="false"/>
+          <w:b w:val="false"/>
+          <w:i w:val="false"/>
+          <w:i w:val="false"/>
+          <w:caps w:val="false"/>
+          <w:smallCaps w:val="false"/>
+        </w:rPr>
+      </w:pPr>
+      <w:r>
+        <w:rPr/>
+      </w:r>
+    </w:p>
+    <w:p>
+      <w:pPr>
+        <w:pStyle w:val="Heading3"/>
+        <w:rPr/>
+      </w:pPr>
+      <w:r>
+        <w:rPr>
+          <w:rStyle w:val="InternetLink"/>
+          <w:b/>
+          <w:bCs/>
+          <w:i w:val="false"/>
+          <w:caps w:val="false"/>
+          <w:smallCaps w:val="false"/>
+          <w:color w:val="000000"/>
+          <w:u w:val="none"/>
+        </w:rPr>
+        <w:t>My answer to</w:t>
+      </w:r>
+      <w:r>
+        <w:rPr>
+          <w:rStyle w:val="InternetLink"/>
+          <w:b w:val="false"/>
+          <w:i w:val="false"/>
+          <w:caps w:val="false"/>
+          <w:smallCaps w:val="false"/>
+        </w:rPr>
         <w:t xml:space="preserve"> </w:t>
       </w:r>
-    </w:p>
-    <w:p>
-      <w:pPr>
-        <w:pStyle w:val="TextBody"/>
-        <w:widowControl/>
-        <w:spacing w:before="0" w:after="140"/>
+      <w:r>
+        <w:rPr/>
+        <w:t>“Amongst this exponentially increasing COVID-19 cases, is unlock V a good move? Why?”</w:t>
+      </w:r>
+    </w:p>
+    <w:p>
+      <w:pPr>
+        <w:pStyle w:val="TextBody"/>
+        <w:widowControl/>
+        <w:bidi w:val="0"/>
+        <w:spacing w:lineRule="auto" w:line="276"/>
         <w:ind w:left="24" w:right="0" w:hanging="0"/>
-        <w:rPr/>
-      </w:pPr>
-      <w:r>
-        <w:rPr>
-          <w:b w:val="false"/>
-          <w:i w:val="false"/>
-          <w:caps w:val="false"/>
-          <w:smallCaps w:val="false"/>
-        </w:rPr>
-        <w:t xml:space="preserve">As of 12th October number of active cases are </w:t>
-      </w:r>
-      <w:r>
-        <w:rPr>
-          <w:b/>
-          <w:i w:val="false"/>
-          <w:caps w:val="false"/>
-          <w:smallCaps w:val="false"/>
-        </w:rPr>
-        <w:t>coming down</w:t>
-      </w:r>
-      <w:r>
-        <w:rPr>
-          <w:caps w:val="false"/>
-          <w:smallCaps w:val="false"/>
-        </w:rPr>
-        <w:t xml:space="preserve"> </w:t>
-      </w:r>
-      <w:r>
-        <w:rPr>
-          <w:b w:val="false"/>
-          <w:i w:val="false"/>
-          <w:caps w:val="false"/>
-          <w:smallCaps w:val="false"/>
-        </w:rPr>
-        <w:t>in India. This has been a trend for last few days. They are not going up, not at all exponentially right now.</w:t>
-      </w:r>
-    </w:p>
-    <w:p>
-      <w:pPr>
-        <w:pStyle w:val="Quotations"/>
-        <w:bidi w:val="0"/>
-        <w:rPr/>
-      </w:pPr>
+        <w:jc w:val="left"/>
+        <w:rPr/>
+      </w:pPr>
+      <w:r>
+        <w:rPr/>
+        <w:t xml:space="preserve">Originally answered here: </w:t>
+      </w:r>
       <w:hyperlink r:id="rId88">
         <w:r>
           <w:rPr>
             <w:rStyle w:val="InternetLink"/>
-            <w:lang w:val="en-US"/>
+            <w:color w:val="000080"/>
+            <w:u w:val="single"/>
+            <w:lang w:val="zxx" w:eastAsia="zxx"/>
+          </w:rPr>
+          <w:t>https://qr.ae/pNMilQ</w:t>
+        </w:r>
+      </w:hyperlink>
+      <w:r>
+        <w:rPr/>
+        <w:t xml:space="preserve"> </w:t>
+      </w:r>
+    </w:p>
+    <w:p>
+      <w:pPr>
+        <w:pStyle w:val="TextBody"/>
+        <w:widowControl/>
+        <w:bidi w:val="0"/>
+        <w:spacing w:lineRule="auto" w:line="276"/>
+        <w:ind w:left="24" w:right="0" w:hanging="0"/>
+        <w:jc w:val="left"/>
+        <w:rPr/>
+      </w:pPr>
+      <w:r>
+        <w:rPr>
+          <w:b w:val="false"/>
+          <w:i w:val="false"/>
+          <w:caps w:val="false"/>
+          <w:smallCaps w:val="false"/>
+        </w:rPr>
+        <w:t xml:space="preserve">As of 12th October number of active cases are </w:t>
+      </w:r>
+      <w:r>
+        <w:rPr>
+          <w:b/>
+          <w:i w:val="false"/>
+          <w:caps w:val="false"/>
+          <w:smallCaps w:val="false"/>
+        </w:rPr>
+        <w:t>coming down</w:t>
+      </w:r>
+      <w:r>
+        <w:rPr>
+          <w:caps w:val="false"/>
+          <w:smallCaps w:val="false"/>
+        </w:rPr>
+        <w:t xml:space="preserve"> </w:t>
+      </w:r>
+      <w:r>
+        <w:rPr>
+          <w:b w:val="false"/>
+          <w:i w:val="false"/>
+          <w:caps w:val="false"/>
+          <w:smallCaps w:val="false"/>
+        </w:rPr>
+        <w:t>in India. This has been a trend for last few days. They are not going up, not at all exponentially right now.</w:t>
+      </w:r>
+    </w:p>
+    <w:p>
+      <w:pPr>
+        <w:pStyle w:val="Quotations"/>
+        <w:bidi w:val="0"/>
+        <w:ind w:left="567" w:right="567" w:hanging="0"/>
+        <w:rPr/>
+      </w:pPr>
+      <w:hyperlink r:id="rId89">
+        <w:r>
+          <w:rPr>
+            <w:rStyle w:val="InternetLink"/>
+            <w:color w:val="000080"/>
+            <w:u w:val="single"/>
+            <w:lang w:val="en-US" w:eastAsia="zxx"/>
           </w:rPr>
           <w:t>#DailyUpdate</w:t>
         </w:r>
@@ -6044,11 +6082,13 @@
         </w:rPr>
         <w:t xml:space="preserve"> </w:t>
       </w:r>
-      <w:hyperlink r:id="rId89">
+      <w:hyperlink r:id="rId90">
         <w:r>
           <w:rPr>
             <w:rStyle w:val="InternetLink"/>
-            <w:lang w:val="en-US"/>
+            <w:color w:val="000080"/>
+            <w:u w:val="single"/>
+            <w:lang w:val="en-US" w:eastAsia="zxx"/>
           </w:rPr>
           <w:t>#COVID19India</w:t>
         </w:r>
@@ -6058,14 +6098,24 @@
           <w:lang w:val="en-US"/>
         </w:rPr>
         <w:t xml:space="preserve"> </w:t>
+      </w:r>
+      <w:r>
+        <w:rPr/>
         <w:br/>
+      </w:r>
+      <w:r>
+        <w:rPr>
+          <w:lang w:val="en-US"/>
+        </w:rPr>
         <w:t xml:space="preserve">Growth rate of active cases = -1.1% </w:t>
       </w:r>
-      <w:hyperlink r:id="rId90">
+      <w:hyperlink r:id="rId91">
         <w:r>
           <w:rPr>
             <w:rStyle w:val="InternetLink"/>
-            <w:lang w:val="en-US"/>
+            <w:color w:val="000080"/>
+            <w:u w:val="single"/>
+            <w:lang w:val="en-US" w:eastAsia="zxx"/>
           </w:rPr>
           <w:t>pic.twitter.com/A1JgQwSGvh</w:t>
         </w:r>
@@ -6074,6 +6124,9 @@
     <w:p>
       <w:pPr>
         <w:pStyle w:val="Quotations"/>
+        <w:bidi w:val="0"/>
+        <w:ind w:left="567" w:right="567" w:hanging="0"/>
+        <w:jc w:val="left"/>
         <w:rPr/>
       </w:pPr>
       <w:r>
@@ -6084,10 +6137,13 @@
         <w:rPr/>
         <w:t xml:space="preserve">Prof Shamika Ravi (@ShamikaRavi) </w:t>
       </w:r>
-      <w:hyperlink r:id="rId91">
+      <w:hyperlink r:id="rId92">
         <w:r>
           <w:rPr>
             <w:rStyle w:val="InternetLink"/>
+            <w:color w:val="000080"/>
+            <w:u w:val="single"/>
+            <w:lang w:val="zxx" w:eastAsia="zxx"/>
           </w:rPr>
           <w:t>October 12, 2020</w:t>
         </w:r>
@@ -6096,14 +6152,10 @@
     <w:p>
       <w:pPr>
         <w:pStyle w:val="TextBody"/>
-        <w:rPr>
-          <w:b w:val="false"/>
-          <w:b w:val="false"/>
-          <w:i w:val="false"/>
-          <w:i w:val="false"/>
-          <w:caps w:val="false"/>
-          <w:smallCaps w:val="false"/>
-        </w:rPr>
+        <w:bidi w:val="0"/>
+        <w:spacing w:lineRule="auto" w:line="276"/>
+        <w:jc w:val="left"/>
+        <w:rPr/>
       </w:pPr>
       <w:r>
         <w:rPr>
@@ -6119,19 +6171,24 @@
       <w:pPr>
         <w:pStyle w:val="Quotations"/>
         <w:bidi w:val="0"/>
-        <w:rPr/>
-      </w:pPr>
-      <w:r>
+        <w:ind w:left="567" w:right="567" w:hanging="0"/>
         <w:rPr>
           <w:lang w:val="en-US"/>
         </w:rPr>
+      </w:pPr>
+      <w:r>
+        <w:rPr>
+          <w:lang w:val="en-US"/>
+        </w:rPr>
         <w:t xml:space="preserve">Case Fatality Rate - falling sharply over time - globally and in India. </w:t>
       </w:r>
-      <w:hyperlink r:id="rId92">
+      <w:hyperlink r:id="rId93">
         <w:r>
           <w:rPr>
             <w:rStyle w:val="InternetLink"/>
-            <w:lang w:val="en-US"/>
+            <w:color w:val="000080"/>
+            <w:u w:val="single"/>
+            <w:lang w:val="en-US" w:eastAsia="zxx"/>
           </w:rPr>
           <w:t>pic.twitter.com/2wHb9yRDqm</w:t>
         </w:r>
@@ -6140,6 +6197,9 @@
     <w:p>
       <w:pPr>
         <w:pStyle w:val="Quotations"/>
+        <w:bidi w:val="0"/>
+        <w:ind w:left="567" w:right="567" w:hanging="0"/>
+        <w:jc w:val="left"/>
         <w:rPr/>
       </w:pPr>
       <w:r>
@@ -6150,10 +6210,13 @@
         <w:rPr/>
         <w:t xml:space="preserve">Prof Shamika Ravi (@ShamikaRavi) </w:t>
       </w:r>
-      <w:hyperlink r:id="rId93">
+      <w:hyperlink r:id="rId94">
         <w:r>
           <w:rPr>
             <w:rStyle w:val="InternetLink"/>
+            <w:color w:val="000080"/>
+            <w:u w:val="single"/>
+            <w:lang w:val="zxx" w:eastAsia="zxx"/>
           </w:rPr>
           <w:t>July 26, 2020</w:t>
         </w:r>
@@ -6162,7 +6225,10 @@
     <w:p>
       <w:pPr>
         <w:pStyle w:val="TextBody"/>
+        <w:bidi w:val="0"/>
+        <w:spacing w:lineRule="auto" w:line="276"/>
         <w:ind w:left="24" w:right="0" w:hanging="0"/>
+        <w:jc w:val="left"/>
         <w:rPr/>
       </w:pPr>
       <w:r>
@@ -6174,7 +6240,7 @@
         </w:rPr>
         <w:t xml:space="preserve">Of course the best way was to just continue the restrictions for more time and let the active cases fall to Zero. </w:t>
       </w:r>
-      <w:hyperlink r:id="rId94">
+      <w:hyperlink r:id="rId95">
         <w:r>
           <w:rPr>
             <w:rStyle w:val="InternetLink"/>
@@ -6182,6 +6248,9 @@
             <w:i w:val="false"/>
             <w:caps w:val="false"/>
             <w:smallCaps w:val="false"/>
+            <w:color w:val="000080"/>
+            <w:u w:val="single"/>
+            <w:lang w:val="zxx" w:eastAsia="zxx"/>
           </w:rPr>
           <w:t>https://static1.squarespace.com/static/5e7b914b3b5f9a42199b3337/t/5ec2c0a70a471b4ca7e82122/1589821608242/9+Essential+Actions+to+%23CrushtheCurve+%28Short%29.pdf</w:t>
         </w:r>
@@ -6195,7 +6264,7 @@
         </w:rPr>
         <w:t xml:space="preserve">. Just like how NewZealand/Singapore did. However, that is the good thing with relatively rich countries with small populations (and East Asian countries with high Mask compliance due to 2002 CoronaVirus outbreak: </w:t>
       </w:r>
-      <w:hyperlink r:id="rId95" w:tgtFrame="_blank">
+      <w:hyperlink r:id="rId96" w:tgtFrame="_blank">
         <w:r>
           <w:rPr>
             <w:rStyle w:val="InternetLink"/>
@@ -6203,49 +6272,367 @@
             <w:i w:val="false"/>
             <w:caps w:val="false"/>
             <w:smallCaps w:val="false"/>
+            <w:color w:val="000080"/>
+            <w:u w:val="single"/>
+            <w:lang w:val="zxx" w:eastAsia="zxx"/>
           </w:rPr>
-          <w:t>2002–2004 SARS outbreak - Wikipedia</w:t>
+          <w:t>2002–2004 SARS outbreak – Wikipedia</w:t>
         </w:r>
       </w:hyperlink>
-    </w:p>
-    <w:p>
-      <w:pPr>
-        <w:pStyle w:val="TextBody"/>
-        <w:rPr>
-          <w:b w:val="false"/>
-          <w:b w:val="false"/>
-          <w:i w:val="false"/>
-          <w:i w:val="false"/>
-          <w:caps w:val="false"/>
-          <w:smallCaps w:val="false"/>
-        </w:rPr>
-      </w:pPr>
-      <w:r>
-        <w:rPr>
-          <w:b w:val="false"/>
-          <w:i w:val="false"/>
-          <w:caps w:val="false"/>
-          <w:smallCaps w:val="false"/>
-        </w:rPr>
-        <w:t>). They can restrict economy for enough time till the disease is eliminated. Most large countries on the other hand are playing the seesaw of letting people collect money by reopening for sometime and then closing back again when COVID cases rise in the process, hoping we will have a vaccine in a couple of iterations. Bill Gates thinks by next year sometime, at least the rich countries will be back to normal (if we are not super unlucky and vaccines don't fail) :</w:t>
-      </w:r>
-    </w:p>
-    <w:p>
-      <w:pPr>
-        <w:pStyle w:val="TextBody"/>
-        <w:spacing w:before="0" w:after="140"/>
+      <w:r>
+        <w:rPr>
+          <w:b w:val="false"/>
+          <w:i w:val="false"/>
+          <w:caps w:val="false"/>
+          <w:smallCaps w:val="false"/>
+          <w:color w:val="000000"/>
+          <w:u w:val="none"/>
+          <w:lang w:val="zxx" w:eastAsia="zxx"/>
+        </w:rPr>
+        <w:t xml:space="preserve"> </w:t>
+      </w:r>
+      <w:r>
         <w:rPr>
           <w:rStyle w:val="InternetLink"/>
           <w:b w:val="false"/>
-          <w:b w:val="false"/>
-          <w:i w:val="false"/>
-          <w:i w:val="false"/>
-          <w:caps w:val="false"/>
-          <w:smallCaps w:val="false"/>
-        </w:rPr>
-      </w:pPr>
-      <w:r>
-        <w:rPr/>
+          <w:i w:val="false"/>
+          <w:caps w:val="false"/>
+          <w:smallCaps w:val="false"/>
+          <w:color w:val="000000"/>
+          <w:u w:val="none"/>
+        </w:rPr>
+        <w:t>).  They can restrict economy for enough time till the disease is eliminated. Most large countries on the other hand are playing the seesaw of letting people collect money by reopening for sometime and then closing back again when COVID cases rise in the process, hoping we will have a vaccine in a couple of iterations. Bill Gates thinks by next year sometime, at least the rich countries will be back to normal (if we are not super unlucky and vaccines don't fail) :</w:t>
+      </w:r>
+    </w:p>
+    <w:p>
+      <w:pPr>
+        <w:pStyle w:val="TextBody"/>
+        <w:bidi w:val="0"/>
+        <w:spacing w:lineRule="auto" w:line="276"/>
+        <w:ind w:left="24" w:right="0" w:hanging="0"/>
+        <w:jc w:val="left"/>
+        <w:rPr/>
+      </w:pPr>
+      <w:hyperlink r:id="rId97" w:tgtFrame="_blank">
+        <w:r>
+          <w:rPr>
+            <w:rStyle w:val="InternetLink"/>
+            <w:b w:val="false"/>
+            <w:i w:val="false"/>
+            <w:caps w:val="false"/>
+            <w:smallCaps w:val="false"/>
+            <w:color w:val="000080"/>
+            <w:u w:val="single"/>
+            <w:lang w:val="zxx" w:eastAsia="zxx"/>
+          </w:rPr>
+          <w:t>Bill Gates predicts when rich countries will be 'back to normal'</w:t>
+        </w:r>
+      </w:hyperlink>
+    </w:p>
+    <w:p>
+      <w:pPr>
+        <w:pStyle w:val="TextBody"/>
+        <w:bidi w:val="0"/>
+        <w:spacing w:lineRule="auto" w:line="276"/>
+        <w:jc w:val="left"/>
+        <w:rPr>
+          <w:rFonts w:ascii="Liberation Serif" w:hAnsi="Liberation Serif"/>
+        </w:rPr>
+      </w:pPr>
+      <w:r>
+        <w:rPr/>
+        <w:drawing>
+          <wp:anchor behindDoc="0" distT="0" distB="0" distL="114935" distR="114935" simplePos="0" locked="0" layoutInCell="0" allowOverlap="1" relativeHeight="28">
+            <wp:simplePos x="0" y="0"/>
+            <wp:positionH relativeFrom="column">
+              <wp:posOffset>-106045</wp:posOffset>
+            </wp:positionH>
+            <wp:positionV relativeFrom="paragraph">
+              <wp:posOffset>635</wp:posOffset>
+            </wp:positionV>
+            <wp:extent cx="6332220" cy="1184910"/>
+            <wp:effectExtent l="0" t="0" r="0" b="0"/>
+            <wp:wrapSquare wrapText="largest"/>
+            <wp:docPr id="27" name="Image27" descr=""/>
+            <wp:cNvGraphicFramePr>
+              <a:graphicFrameLocks xmlns:a="http://schemas.openxmlformats.org/drawingml/2006/main" noChangeAspect="1"/>
+            </wp:cNvGraphicFramePr>
+            <a:graphic xmlns:a="http://schemas.openxmlformats.org/drawingml/2006/main">
+              <a:graphicData uri="http://schemas.openxmlformats.org/drawingml/2006/picture">
+                <pic:pic xmlns:pic="http://schemas.openxmlformats.org/drawingml/2006/picture">
+                  <pic:nvPicPr>
+                    <pic:cNvPr id="27" name="Image27" descr=""/>
+                    <pic:cNvPicPr>
+                      <a:picLocks noChangeAspect="1" noChangeArrowheads="1"/>
+                    </pic:cNvPicPr>
+                  </pic:nvPicPr>
+                  <pic:blipFill>
+                    <a:blip r:embed="rId98"/>
+                    <a:stretch>
+                      <a:fillRect/>
+                    </a:stretch>
+                  </pic:blipFill>
+                  <pic:spPr bwMode="auto">
+                    <a:xfrm>
+                      <a:off x="0" y="0"/>
+                      <a:ext cx="6332220" cy="1184910"/>
+                    </a:xfrm>
+                    <a:prstGeom prst="rect">
+                      <a:avLst/>
+                    </a:prstGeom>
+                  </pic:spPr>
+                </pic:pic>
+              </a:graphicData>
+            </a:graphic>
+          </wp:anchor>
+        </w:drawing>
+      </w:r>
+    </w:p>
+    <w:p>
+      <w:pPr>
+        <w:pStyle w:val="TextBody"/>
+        <w:bidi w:val="0"/>
+        <w:spacing w:lineRule="auto" w:line="276"/>
+        <w:jc w:val="left"/>
+        <w:rPr/>
+      </w:pPr>
+      <w:r>
+        <w:rPr>
+          <w:b w:val="false"/>
+          <w:i w:val="false"/>
+          <w:caps w:val="false"/>
+          <w:smallCaps w:val="false"/>
+        </w:rPr>
+        <w:t>With respect to the rest of the world, India stayed close for a very long time. Europe and other cold countries where businesses need to open during summers for people to survive during summers, reopened earlier as soon as cases were declining so that the economy moves and people just don’t die starving. Economy is slightly ok for them now, but second wave of pandemic set in many parts of the world and hence you see news like this :</w:t>
+      </w:r>
+    </w:p>
+    <w:p>
+      <w:pPr>
+        <w:pStyle w:val="Quotations"/>
+        <w:bidi w:val="0"/>
+        <w:ind w:left="567" w:right="567" w:hanging="0"/>
+        <w:rPr>
+          <w:lang w:val="en-US"/>
+        </w:rPr>
+      </w:pPr>
+      <w:r>
+        <w:rPr>
+          <w:lang w:val="en-US"/>
+        </w:rPr>
+        <w:t>JUST IN: 383,359 new cases of coronavirus worldwide, the biggest daily increase since the pandemic began.</w:t>
+      </w:r>
+    </w:p>
+    <w:p>
+      <w:pPr>
+        <w:pStyle w:val="Quotations"/>
+        <w:bidi w:val="0"/>
+        <w:ind w:left="567" w:right="567" w:hanging="0"/>
+        <w:jc w:val="left"/>
+        <w:rPr/>
+      </w:pPr>
+      <w:r>
+        <w:rPr/>
+        <w:t xml:space="preserve">— </w:t>
+      </w:r>
+      <w:r>
+        <w:rPr/>
+        <w:t xml:space="preserve">The Spectator Index (@spectatorindex) </w:t>
+      </w:r>
+      <w:hyperlink r:id="rId99">
+        <w:r>
+          <w:rPr>
+            <w:rStyle w:val="InternetLink"/>
+            <w:color w:val="000080"/>
+            <w:u w:val="single"/>
+            <w:lang w:val="zxx" w:eastAsia="zxx"/>
+          </w:rPr>
+          <w:t>October 10, 2020</w:t>
+        </w:r>
+      </w:hyperlink>
+    </w:p>
+    <w:p>
+      <w:pPr>
+        <w:pStyle w:val="TextBody"/>
+        <w:bidi w:val="0"/>
+        <w:spacing w:lineRule="auto" w:line="276"/>
+        <w:jc w:val="left"/>
+        <w:rPr/>
+      </w:pPr>
+      <w:r>
+        <w:rPr>
+          <w:b w:val="false"/>
+          <w:i w:val="false"/>
+          <w:caps w:val="false"/>
+          <w:smallCaps w:val="false"/>
+        </w:rPr>
+        <w:t>Now the Indian festival season is starting and India is in a similar situation as cold countries were during the summer months. Most sales in India happen during Spetember-November season of festivals and marriage season thenceforth. If India doesn’t open up, earnings will become lesser and more and more people will be pushed towards bankruptcy. Economy is basically me and you going out and spending, that is what makes others earn and spend again and so on. Economy just vanishes in a string lockdown and many people stop making money, while expenses never stop. So its a delicate balance of 2 processes till we have a vaccine: 1. not letting too many people catch disease and 2. not letting too many people get bankrupt.</w:t>
+      </w:r>
+    </w:p>
+    <w:p>
+      <w:pPr>
+        <w:pStyle w:val="TextBody"/>
+        <w:bidi w:val="0"/>
+        <w:spacing w:lineRule="auto" w:line="276"/>
+        <w:jc w:val="left"/>
+        <w:rPr/>
+      </w:pPr>
+      <w:r>
+        <w:rPr>
+          <w:b w:val="false"/>
+          <w:i w:val="false"/>
+          <w:caps w:val="false"/>
+          <w:smallCaps w:val="false"/>
+        </w:rPr>
+        <w:t>Kerala had to reopen due to high economic activity in Onam and they are shooting up now :</w:t>
+      </w:r>
+    </w:p>
+    <w:p>
+      <w:pPr>
+        <w:pStyle w:val="TextBody"/>
+        <w:bidi w:val="0"/>
+        <w:spacing w:lineRule="auto" w:line="276"/>
+        <w:jc w:val="left"/>
+        <w:rPr>
+          <w:rFonts w:ascii="Liberation Serif" w:hAnsi="Liberation Serif"/>
+        </w:rPr>
+      </w:pPr>
+      <w:r>
+        <w:rPr/>
+        <w:drawing>
+          <wp:anchor behindDoc="0" distT="0" distB="0" distL="114935" distR="114935" simplePos="0" locked="0" layoutInCell="0" allowOverlap="1" relativeHeight="29">
+            <wp:simplePos x="0" y="0"/>
+            <wp:positionH relativeFrom="column">
+              <wp:posOffset>-106045</wp:posOffset>
+            </wp:positionH>
+            <wp:positionV relativeFrom="paragraph">
+              <wp:posOffset>635</wp:posOffset>
+            </wp:positionV>
+            <wp:extent cx="6332220" cy="5352415"/>
+            <wp:effectExtent l="0" t="0" r="0" b="0"/>
+            <wp:wrapSquare wrapText="largest"/>
+            <wp:docPr id="28" name="Image28" descr=""/>
+            <wp:cNvGraphicFramePr>
+              <a:graphicFrameLocks xmlns:a="http://schemas.openxmlformats.org/drawingml/2006/main" noChangeAspect="1"/>
+            </wp:cNvGraphicFramePr>
+            <a:graphic xmlns:a="http://schemas.openxmlformats.org/drawingml/2006/main">
+              <a:graphicData uri="http://schemas.openxmlformats.org/drawingml/2006/picture">
+                <pic:pic xmlns:pic="http://schemas.openxmlformats.org/drawingml/2006/picture">
+                  <pic:nvPicPr>
+                    <pic:cNvPr id="28" name="Image28" descr=""/>
+                    <pic:cNvPicPr>
+                      <a:picLocks noChangeAspect="1" noChangeArrowheads="1"/>
+                    </pic:cNvPicPr>
+                  </pic:nvPicPr>
+                  <pic:blipFill>
+                    <a:blip r:embed="rId100"/>
+                    <a:stretch>
+                      <a:fillRect/>
+                    </a:stretch>
+                  </pic:blipFill>
+                  <pic:spPr bwMode="auto">
+                    <a:xfrm>
+                      <a:off x="0" y="0"/>
+                      <a:ext cx="6332220" cy="5352415"/>
+                    </a:xfrm>
+                    <a:prstGeom prst="rect">
+                      <a:avLst/>
+                    </a:prstGeom>
+                  </pic:spPr>
+                </pic:pic>
+              </a:graphicData>
+            </a:graphic>
+          </wp:anchor>
+        </w:drawing>
+      </w:r>
+    </w:p>
+    <w:p>
+      <w:pPr>
+        <w:pStyle w:val="Quotations"/>
+        <w:bidi w:val="0"/>
+        <w:ind w:left="567" w:right="567" w:hanging="0"/>
+        <w:rPr>
+          <w:lang w:val="en-US"/>
+        </w:rPr>
+      </w:pPr>
+      <w:r>
+        <w:rPr>
+          <w:lang w:val="en-US"/>
+        </w:rPr>
+        <w:t xml:space="preserve">Where are NEW cases coming from? </w:t>
+      </w:r>
+      <w:hyperlink r:id="rId101">
+        <w:r>
+          <w:rPr>
+            <w:rStyle w:val="InternetLink"/>
+            <w:color w:val="000080"/>
+            <w:u w:val="single"/>
+            <w:lang w:val="en-US" w:eastAsia="zxx"/>
+          </w:rPr>
+          <w:t>pic.twitter.com/nkRYx5qYsG</w:t>
+        </w:r>
+      </w:hyperlink>
+    </w:p>
+    <w:p>
+      <w:pPr>
+        <w:pStyle w:val="Quotations"/>
+        <w:bidi w:val="0"/>
+        <w:ind w:left="567" w:right="567" w:hanging="0"/>
+        <w:jc w:val="left"/>
+        <w:rPr/>
+      </w:pPr>
+      <w:r>
+        <w:rPr/>
+        <w:t xml:space="preserve">— </w:t>
+      </w:r>
+      <w:r>
+        <w:rPr/>
+        <w:t xml:space="preserve">Prof Shamika Ravi (@ShamikaRavi) </w:t>
+      </w:r>
+      <w:hyperlink r:id="rId102">
+        <w:r>
+          <w:rPr>
+            <w:rStyle w:val="InternetLink"/>
+            <w:color w:val="000080"/>
+            <w:u w:val="single"/>
+            <w:lang w:val="zxx" w:eastAsia="zxx"/>
+          </w:rPr>
+          <w:t>October 12, 2020</w:t>
+        </w:r>
+      </w:hyperlink>
+    </w:p>
+    <w:p>
+      <w:pPr>
+        <w:pStyle w:val="TextBody"/>
+        <w:bidi w:val="0"/>
+        <w:spacing w:lineRule="auto" w:line="276"/>
+        <w:jc w:val="left"/>
+        <w:rPr/>
+      </w:pPr>
+      <w:r>
+        <w:rPr>
+          <w:b w:val="false"/>
+          <w:i w:val="false"/>
+          <w:caps w:val="false"/>
+          <w:smallCaps w:val="false"/>
+        </w:rPr>
+        <w:t>I have no clue what West Bengal is doing but the rest of the states are past their first peak (Delhi past its second peak) and they will now reopen so that people spend, make money and government fills their coffers and betters the infrastructure .</w:t>
+      </w:r>
+    </w:p>
+    <w:p>
+      <w:pPr>
+        <w:pStyle w:val="Normal"/>
+        <w:widowControl/>
+        <w:ind w:left="24" w:right="0" w:hanging="0"/>
+        <w:rPr/>
+      </w:pPr>
+      <w:r>
+        <w:rPr>
+          <w:b w:val="false"/>
+          <w:i w:val="false"/>
+          <w:caps w:val="false"/>
+          <w:smallCaps w:val="false"/>
+        </w:rPr>
+        <w:t>Let’s hope that India’s mask compliance is high, social distancing is maintained and we don't get a second wave in other parts of the country. Worst case, the reopening allows people to save and governments to build infrastructure to fight any second wave.</w:t>
       </w:r>
     </w:p>
     <w:sectPr>
@@ -6624,119 +7011,110 @@
   <w:abstractNum w:abstractNumId="4">
     <w:lvl w:ilvl="0">
       <w:start w:val="1"/>
-      <w:numFmt w:val="none"/>
-      <w:suff w:val="nothing"/>
-      <w:lvlText w:val=""/>
+      <w:numFmt w:val="decimal"/>
+      <w:lvlText w:val="%1."/>
       <w:lvlJc w:val="left"/>
       <w:pPr>
         <w:tabs>
-          <w:tab w:val="num" w:pos="0"/>
-        </w:tabs>
-        <w:ind w:left="0" w:hanging="0"/>
+          <w:tab w:val="num" w:pos="707"/>
+        </w:tabs>
+        <w:ind w:left="707" w:hanging="283"/>
       </w:pPr>
     </w:lvl>
     <w:lvl w:ilvl="1">
       <w:start w:val="1"/>
-      <w:numFmt w:val="none"/>
-      <w:suff w:val="nothing"/>
-      <w:lvlText w:val=""/>
+      <w:numFmt w:val="decimal"/>
+      <w:lvlText w:val="%2."/>
       <w:lvlJc w:val="left"/>
       <w:pPr>
         <w:tabs>
-          <w:tab w:val="num" w:pos="0"/>
-        </w:tabs>
-        <w:ind w:left="0" w:hanging="0"/>
+          <w:tab w:val="num" w:pos="1414"/>
+        </w:tabs>
+        <w:ind w:left="1414" w:hanging="283"/>
       </w:pPr>
     </w:lvl>
     <w:lvl w:ilvl="2">
       <w:start w:val="1"/>
-      <w:numFmt w:val="none"/>
-      <w:suff w:val="nothing"/>
-      <w:lvlText w:val=""/>
+      <w:numFmt w:val="decimal"/>
+      <w:lvlText w:val="%3."/>
       <w:lvlJc w:val="left"/>
       <w:pPr>
         <w:tabs>
-          <w:tab w:val="num" w:pos="0"/>
-        </w:tabs>
-        <w:ind w:left="0" w:hanging="0"/>
+          <w:tab w:val="num" w:pos="2121"/>
+        </w:tabs>
+        <w:ind w:left="2121" w:hanging="283"/>
       </w:pPr>
     </w:lvl>
     <w:lvl w:ilvl="3">
       <w:start w:val="1"/>
-      <w:numFmt w:val="none"/>
-      <w:suff w:val="nothing"/>
-      <w:lvlText w:val=""/>
+      <w:numFmt w:val="decimal"/>
+      <w:lvlText w:val="%4."/>
       <w:lvlJc w:val="left"/>
       <w:pPr>
         <w:tabs>
-          <w:tab w:val="num" w:pos="0"/>
-        </w:tabs>
-        <w:ind w:left="0" w:hanging="0"/>
+          <w:tab w:val="num" w:pos="2828"/>
+        </w:tabs>
+        <w:ind w:left="2828" w:hanging="283"/>
       </w:pPr>
     </w:lvl>
     <w:lvl w:ilvl="4">
       <w:start w:val="1"/>
-      <w:numFmt w:val="none"/>
-      <w:suff w:val="nothing"/>
-      <w:lvlText w:val=""/>
+      <w:numFmt w:val="decimal"/>
+      <w:lvlText w:val="%5."/>
       <w:lvlJc w:val="left"/>
       <w:pPr>
         <w:tabs>
-          <w:tab w:val="num" w:pos="0"/>
-        </w:tabs>
-        <w:ind w:left="0" w:hanging="0"/>
+          <w:tab w:val="num" w:pos="3535"/>
+        </w:tabs>
+        <w:ind w:left="3535" w:hanging="283"/>
       </w:pPr>
     </w:lvl>
     <w:lvl w:ilvl="5">
       <w:start w:val="1"/>
-      <w:numFmt w:val="none"/>
-      <w:suff w:val="nothing"/>
-      <w:lvlText w:val=""/>
+      <w:numFmt w:val="decimal"/>
+      <w:lvlText w:val="%6."/>
       <w:lvlJc w:val="left"/>
       <w:pPr>
         <w:tabs>
-          <w:tab w:val="num" w:pos="0"/>
-        </w:tabs>
-        <w:ind w:left="0" w:hanging="0"/>
+          <w:tab w:val="num" w:pos="4242"/>
+        </w:tabs>
+        <w:ind w:left="4242" w:hanging="283"/>
       </w:pPr>
     </w:lvl>
     <w:lvl w:ilvl="6">
       <w:start w:val="1"/>
-      <w:numFmt w:val="none"/>
-      <w:suff w:val="nothing"/>
-      <w:lvlText w:val=""/>
+      <w:numFmt w:val="decimal"/>
+      <w:lvlText w:val="%7."/>
       <w:lvlJc w:val="left"/>
       <w:pPr>
         <w:tabs>
-          <w:tab w:val="num" w:pos="0"/>
-        </w:tabs>
-        <w:ind w:left="0" w:hanging="0"/>
+          <w:tab w:val="num" w:pos="4949"/>
+        </w:tabs>
+        <w:ind w:left="4949" w:hanging="283"/>
       </w:pPr>
     </w:lvl>
     <w:lvl w:ilvl="7">
       <w:start w:val="1"/>
-      <w:numFmt w:val="none"/>
-      <w:suff w:val="nothing"/>
-      <w:lvlText w:val=""/>
+      <w:numFmt w:val="decimal"/>
+      <w:lvlText w:val="%8."/>
       <w:lvlJc w:val="left"/>
       <w:pPr>
         <w:tabs>
-          <w:tab w:val="num" w:pos="0"/>
-        </w:tabs>
-        <w:ind w:left="0" w:hanging="0"/>
+          <w:tab w:val="num" w:pos="5656"/>
+        </w:tabs>
+        <w:ind w:left="5656" w:hanging="283"/>
       </w:pPr>
     </w:lvl>
     <w:lvl w:ilvl="8">
       <w:start w:val="1"/>
-      <w:numFmt w:val="none"/>
-      <w:suff w:val="nothing"/>
-      <w:lvlText w:val=""/>
+      <w:numFmt w:val="decimal"/>
+      <w:lvlText w:val="%9."/>
       <w:lvlJc w:val="left"/>
       <w:pPr>
         <w:tabs>
-          <w:tab w:val="num" w:pos="0"/>
-        </w:tabs>
-        <w:ind w:left="0" w:hanging="0"/>
+          <w:tab w:val="num" w:pos="6363"/>
+        </w:tabs>
+        <w:ind w:left="6363" w:hanging="283"/>
       </w:pPr>
     </w:lvl>
   </w:abstractNum>
@@ -7071,116 +7449,6 @@
     </w:lvl>
   </w:abstractNum>
   <w:abstractNum w:abstractNumId="8">
-    <w:lvl w:ilvl="0">
-      <w:start w:val="1"/>
-      <w:numFmt w:val="decimal"/>
-      <w:lvlText w:val="%1."/>
-      <w:lvlJc w:val="left"/>
-      <w:pPr>
-        <w:tabs>
-          <w:tab w:val="num" w:pos="707"/>
-        </w:tabs>
-        <w:ind w:left="707" w:hanging="283"/>
-      </w:pPr>
-    </w:lvl>
-    <w:lvl w:ilvl="1">
-      <w:start w:val="1"/>
-      <w:numFmt w:val="decimal"/>
-      <w:lvlText w:val="%2."/>
-      <w:lvlJc w:val="left"/>
-      <w:pPr>
-        <w:tabs>
-          <w:tab w:val="num" w:pos="1414"/>
-        </w:tabs>
-        <w:ind w:left="1414" w:hanging="283"/>
-      </w:pPr>
-    </w:lvl>
-    <w:lvl w:ilvl="2">
-      <w:start w:val="1"/>
-      <w:numFmt w:val="decimal"/>
-      <w:lvlText w:val="%3."/>
-      <w:lvlJc w:val="left"/>
-      <w:pPr>
-        <w:tabs>
-          <w:tab w:val="num" w:pos="2121"/>
-        </w:tabs>
-        <w:ind w:left="2121" w:hanging="283"/>
-      </w:pPr>
-    </w:lvl>
-    <w:lvl w:ilvl="3">
-      <w:start w:val="1"/>
-      <w:numFmt w:val="decimal"/>
-      <w:lvlText w:val="%4."/>
-      <w:lvlJc w:val="left"/>
-      <w:pPr>
-        <w:tabs>
-          <w:tab w:val="num" w:pos="2828"/>
-        </w:tabs>
-        <w:ind w:left="2828" w:hanging="283"/>
-      </w:pPr>
-    </w:lvl>
-    <w:lvl w:ilvl="4">
-      <w:start w:val="1"/>
-      <w:numFmt w:val="decimal"/>
-      <w:lvlText w:val="%5."/>
-      <w:lvlJc w:val="left"/>
-      <w:pPr>
-        <w:tabs>
-          <w:tab w:val="num" w:pos="3535"/>
-        </w:tabs>
-        <w:ind w:left="3535" w:hanging="283"/>
-      </w:pPr>
-    </w:lvl>
-    <w:lvl w:ilvl="5">
-      <w:start w:val="1"/>
-      <w:numFmt w:val="decimal"/>
-      <w:lvlText w:val="%6."/>
-      <w:lvlJc w:val="left"/>
-      <w:pPr>
-        <w:tabs>
-          <w:tab w:val="num" w:pos="4242"/>
-        </w:tabs>
-        <w:ind w:left="4242" w:hanging="283"/>
-      </w:pPr>
-    </w:lvl>
-    <w:lvl w:ilvl="6">
-      <w:start w:val="1"/>
-      <w:numFmt w:val="decimal"/>
-      <w:lvlText w:val="%7."/>
-      <w:lvlJc w:val="left"/>
-      <w:pPr>
-        <w:tabs>
-          <w:tab w:val="num" w:pos="4949"/>
-        </w:tabs>
-        <w:ind w:left="4949" w:hanging="283"/>
-      </w:pPr>
-    </w:lvl>
-    <w:lvl w:ilvl="7">
-      <w:start w:val="1"/>
-      <w:numFmt w:val="decimal"/>
-      <w:lvlText w:val="%8."/>
-      <w:lvlJc w:val="left"/>
-      <w:pPr>
-        <w:tabs>
-          <w:tab w:val="num" w:pos="5656"/>
-        </w:tabs>
-        <w:ind w:left="5656" w:hanging="283"/>
-      </w:pPr>
-    </w:lvl>
-    <w:lvl w:ilvl="8">
-      <w:start w:val="1"/>
-      <w:numFmt w:val="decimal"/>
-      <w:lvlText w:val="%9."/>
-      <w:lvlJc w:val="left"/>
-      <w:pPr>
-        <w:tabs>
-          <w:tab w:val="num" w:pos="6363"/>
-        </w:tabs>
-        <w:ind w:left="6363" w:hanging="283"/>
-      </w:pPr>
-    </w:lvl>
-  </w:abstractNum>
-  <w:abstractNum w:abstractNumId="9">
     <w:lvl w:ilvl="0">
       <w:start w:val="2"/>
       <w:numFmt w:val="decimal"/>
@@ -7314,9 +7582,6 @@
   <w:num w:numId="8">
     <w:abstractNumId w:val="8"/>
   </w:num>
-  <w:num w:numId="9">
-    <w:abstractNumId w:val="9"/>
-  </w:num>
 </w:numbering>
 </file>
 
@@ -7343,7 +7608,7 @@
     <w:pPr>
       <w:widowControl/>
       <w:suppressAutoHyphens w:val="true"/>
-      <w:overflowPunct w:val="false"/>
+      <w:overflowPunct w:val="true"/>
       <w:bidi w:val="0"/>
       <w:spacing w:before="0" w:after="0"/>
       <w:jc w:val="left"/>

</xml_diff>